<commit_message>
updated the code features
corrected README.md
rewrote the template
added the library
changed requirements.txt
</commit_message>
<xml_diff>
--- a/pattern.docx
+++ b/pattern.docx
@@ -287,15 +287,17 @@
         </w:rPr>
         <w:t xml:space="preserve"> </w:t>
       </w:r>
-      <w:r>
-        <w:rPr>
-          <w:rFonts w:ascii="Times New Roman" w:hAnsi="Times New Roman"/>
-          <w:sz w:val="20"/>
-          <w:szCs w:val="20"/>
-          <w:lang w:val="en-US"/>
-        </w:rPr>
-        <w:t>object</w:t>
-      </w:r>
+      <w:proofErr w:type="spellStart"/>
+      <w:r>
+        <w:rPr>
+          <w:rFonts w:ascii="Times New Roman" w:hAnsi="Times New Roman"/>
+          <w:sz w:val="20"/>
+          <w:szCs w:val="20"/>
+          <w:lang w:val="en-US"/>
+        </w:rPr>
+        <w:t>num</w:t>
+      </w:r>
+      <w:proofErr w:type="spellEnd"/>
       <w:r>
         <w:rPr>
           <w:rFonts w:ascii="Times New Roman" w:hAnsi="Times New Roman"/>
@@ -370,6 +372,177 @@
           <w:lang w:val="en-US"/>
         </w:rPr>
         <w:t>%}</w:t>
+      </w:r>
+      <w:r>
+        <w:rPr>
+          <w:rFonts w:ascii="Times New Roman" w:hAnsi="Times New Roman"/>
+          <w:sz w:val="20"/>
+          <w:szCs w:val="20"/>
+          <w:lang w:val="en-US"/>
+        </w:rPr>
+        <w:t xml:space="preserve">  </w:t>
+      </w:r>
+    </w:p>
+    <w:p>
+      <w:pPr>
+        <w:spacing w:after="100" w:line="240" w:lineRule="auto"/>
+        <w:rPr>
+          <w:rFonts w:ascii="Times New Roman" w:hAnsi="Times New Roman"/>
+          <w:sz w:val="20"/>
+          <w:szCs w:val="20"/>
+          <w:lang w:val="en-US"/>
+        </w:rPr>
+      </w:pPr>
+      <w:r>
+        <w:rPr>
+          <w:rFonts w:ascii="Times New Roman" w:hAnsi="Times New Roman"/>
+          <w:sz w:val="20"/>
+          <w:szCs w:val="20"/>
+          <w:lang w:val="en-US"/>
+        </w:rPr>
+        <w:t>Day_{{num}}</w:t>
+      </w:r>
+    </w:p>
+    <w:p>
+      <w:pPr>
+        <w:spacing w:after="100" w:line="240" w:lineRule="auto"/>
+        <w:rPr>
+          <w:rFonts w:ascii="Times New Roman" w:hAnsi="Times New Roman"/>
+          <w:sz w:val="20"/>
+          <w:szCs w:val="20"/>
+          <w:lang w:val="en-US"/>
+        </w:rPr>
+      </w:pPr>
+      <w:r>
+        <w:rPr>
+          <w:rFonts w:ascii="Times New Roman" w:hAnsi="Times New Roman"/>
+          <w:sz w:val="20"/>
+          <w:szCs w:val="20"/>
+          <w:lang w:val="en-US"/>
+        </w:rPr>
+        <w:t>{%</w:t>
+      </w:r>
+      <w:r>
+        <w:rPr>
+          <w:rFonts w:ascii="Times New Roman" w:hAnsi="Times New Roman"/>
+          <w:sz w:val="20"/>
+          <w:szCs w:val="20"/>
+          <w:lang w:val="en-US"/>
+        </w:rPr>
+        <w:t xml:space="preserve"> for</w:t>
+      </w:r>
+      <w:r>
+        <w:rPr>
+          <w:rFonts w:ascii="Times New Roman" w:hAnsi="Times New Roman"/>
+          <w:sz w:val="20"/>
+          <w:szCs w:val="20"/>
+          <w:lang w:val="en-US"/>
+        </w:rPr>
+        <w:t xml:space="preserve"> </w:t>
+      </w:r>
+      <w:r>
+        <w:rPr>
+          <w:rFonts w:ascii="Times New Roman" w:hAnsi="Times New Roman"/>
+          <w:sz w:val="20"/>
+          <w:szCs w:val="20"/>
+          <w:lang w:val="en-US"/>
+        </w:rPr>
+        <w:t>object</w:t>
+      </w:r>
+      <w:r>
+        <w:rPr>
+          <w:rFonts w:ascii="Times New Roman" w:hAnsi="Times New Roman"/>
+          <w:sz w:val="20"/>
+          <w:szCs w:val="20"/>
+          <w:lang w:val="en-US"/>
+        </w:rPr>
+        <w:t xml:space="preserve"> </w:t>
+      </w:r>
+      <w:r>
+        <w:rPr>
+          <w:rFonts w:ascii="Times New Roman" w:hAnsi="Times New Roman"/>
+          <w:sz w:val="20"/>
+          <w:szCs w:val="20"/>
+          <w:lang w:val="en-US"/>
+        </w:rPr>
+        <w:t>in</w:t>
+      </w:r>
+      <w:r>
+        <w:rPr>
+          <w:rFonts w:ascii="Consolas" w:eastAsia="Times New Roman" w:hAnsi="Consolas" w:cs="Courier New"/>
+          <w:color w:val="404040"/>
+          <w:sz w:val="18"/>
+          <w:szCs w:val="18"/>
+          <w:lang w:val="en-US" w:eastAsia="ru-RU"/>
+        </w:rPr>
+        <w:t xml:space="preserve"> </w:t>
+      </w:r>
+      <w:proofErr w:type="spellStart"/>
+      <w:r>
+        <w:rPr>
+          <w:rFonts w:ascii="Times New Roman" w:hAnsi="Times New Roman"/>
+          <w:sz w:val="20"/>
+          <w:szCs w:val="20"/>
+          <w:lang w:val="en-US"/>
+        </w:rPr>
+        <w:t>schedule</w:t>
+      </w:r>
+      <w:r>
+        <w:rPr>
+          <w:rFonts w:ascii="Times New Roman" w:hAnsi="Times New Roman"/>
+          <w:sz w:val="20"/>
+          <w:szCs w:val="20"/>
+          <w:lang w:val="en-US"/>
+        </w:rPr>
+        <w:t>_</w:t>
+      </w:r>
+      <w:r>
+        <w:rPr>
+          <w:rFonts w:ascii="Times New Roman" w:hAnsi="Times New Roman"/>
+          <w:sz w:val="20"/>
+          <w:szCs w:val="20"/>
+          <w:lang w:val="en-US"/>
+        </w:rPr>
+        <w:t>territories</w:t>
+      </w:r>
+      <w:proofErr w:type="spellEnd"/>
+      <w:r>
+        <w:rPr>
+          <w:rFonts w:ascii="Times New Roman" w:hAnsi="Times New Roman"/>
+          <w:sz w:val="20"/>
+          <w:szCs w:val="20"/>
+          <w:lang w:val="en-US"/>
+        </w:rPr>
+        <w:t>[</w:t>
+      </w:r>
+      <w:proofErr w:type="spellStart"/>
+      <w:r>
+        <w:rPr>
+          <w:rFonts w:ascii="Times New Roman" w:hAnsi="Times New Roman"/>
+          <w:sz w:val="20"/>
+          <w:szCs w:val="20"/>
+          <w:lang w:val="en-US"/>
+        </w:rPr>
+        <w:t>num</w:t>
+      </w:r>
+      <w:proofErr w:type="spellEnd"/>
+      <w:r>
+        <w:rPr>
+          <w:rFonts w:ascii="Times New Roman" w:hAnsi="Times New Roman"/>
+          <w:sz w:val="20"/>
+          <w:szCs w:val="20"/>
+          <w:lang w:val="en-US"/>
+        </w:rPr>
+        <w:t>]</w:t>
+      </w:r>
+      <w:r>
+        <w:rPr>
+          <w:rFonts w:ascii="Times New Roman" w:hAnsi="Times New Roman"/>
+          <w:sz w:val="20"/>
+          <w:szCs w:val="20"/>
+          <w:lang w:val="en-US"/>
+        </w:rPr>
+        <w:t xml:space="preserve"> %}</w:t>
       </w:r>
       <w:r>
         <w:rPr>
@@ -581,6 +754,35 @@
               </w:rPr>
               <w:t>[</w:t>
             </w:r>
+            <w:proofErr w:type="spellStart"/>
+            <w:r>
+              <w:rPr>
+                <w:rFonts w:ascii="Times New Roman" w:hAnsi="Times New Roman"/>
+                <w:sz w:val="20"/>
+                <w:szCs w:val="20"/>
+                <w:lang w:val="en-US"/>
+              </w:rPr>
+              <w:t>num</w:t>
+            </w:r>
+            <w:proofErr w:type="spellEnd"/>
+            <w:r>
+              <w:rPr>
+                <w:rFonts w:ascii="Times New Roman" w:hAnsi="Times New Roman"/>
+                <w:sz w:val="20"/>
+                <w:szCs w:val="20"/>
+                <w:lang w:val="en-US"/>
+              </w:rPr>
+              <w:t>]</w:t>
+            </w:r>
+            <w:r>
+              <w:rPr>
+                <w:rFonts w:ascii="Times New Roman" w:hAnsi="Times New Roman"/>
+                <w:sz w:val="20"/>
+                <w:szCs w:val="20"/>
+                <w:lang w:val="en-US"/>
+              </w:rPr>
+              <w:t>[</w:t>
+            </w:r>
             <w:r>
               <w:rPr>
                 <w:rFonts w:ascii="Times New Roman" w:hAnsi="Times New Roman"/>
@@ -744,6 +946,15 @@
               </w:rPr>
               <w:t xml:space="preserve"> %}</w:t>
             </w:r>
+            <w:r>
+              <w:rPr>
+                <w:rFonts w:ascii="Times New Roman" w:hAnsi="Times New Roman"/>
+                <w:sz w:val="20"/>
+                <w:szCs w:val="20"/>
+                <w:lang w:val="en-US"/>
+              </w:rPr>
+              <w:t xml:space="preserve">  </w:t>
+            </w:r>
           </w:p>
         </w:tc>
       </w:tr>
@@ -777,6 +988,45 @@
           <w:lang w:val="en-US"/>
         </w:rPr>
       </w:pPr>
+      <w:r>
+        <w:rPr>
+          <w:rFonts w:ascii="Times New Roman" w:hAnsi="Times New Roman"/>
+          <w:sz w:val="20"/>
+          <w:szCs w:val="20"/>
+          <w:lang w:val="en-US"/>
+        </w:rPr>
+        <w:lastRenderedPageBreak/>
+        <w:t>{</w:t>
+      </w:r>
+      <w:r>
+        <w:rPr>
+          <w:rFonts w:ascii="Times New Roman" w:hAnsi="Times New Roman"/>
+          <w:sz w:val="20"/>
+          <w:szCs w:val="20"/>
+          <w:lang w:val="en-US"/>
+        </w:rPr>
+        <w:t>%</w:t>
+      </w:r>
+      <w:proofErr w:type="spellStart"/>
+      <w:r>
+        <w:rPr>
+          <w:rFonts w:ascii="Times New Roman" w:hAnsi="Times New Roman"/>
+          <w:sz w:val="20"/>
+          <w:szCs w:val="20"/>
+          <w:lang w:val="en-US"/>
+        </w:rPr>
+        <w:t>endfor</w:t>
+      </w:r>
+      <w:proofErr w:type="spellEnd"/>
+      <w:r>
+        <w:rPr>
+          <w:rFonts w:ascii="Times New Roman" w:hAnsi="Times New Roman"/>
+          <w:sz w:val="20"/>
+          <w:szCs w:val="20"/>
+          <w:lang w:val="en-US"/>
+        </w:rPr>
+        <w:t xml:space="preserve"> %}</w:t>
+      </w:r>
     </w:p>
     <w:p>
       <w:pPr>
@@ -849,6 +1099,8 @@
           <w:lang w:val="en-US"/>
         </w:rPr>
       </w:pPr>
+      <w:bookmarkStart w:id="0" w:name="_GoBack"/>
+      <w:bookmarkEnd w:id="0"/>
       <w:r>
         <w:rPr>
           <w:rFonts w:ascii="Times New Roman" w:hAnsi="Times New Roman"/>
@@ -898,8 +1150,6 @@
           <w:lang w:val="en-US"/>
         </w:rPr>
       </w:pPr>
-      <w:bookmarkStart w:id="0" w:name="_GoBack"/>
-      <w:bookmarkEnd w:id="0"/>
     </w:p>
     <w:sectPr>
       <w:type w:val="continuous"/>
@@ -2086,7 +2336,7 @@
 </file>
 
 <file path=customXml/itemProps1.xml><?xml version="1.0" encoding="utf-8"?>
-<ds:datastoreItem xmlns:ds="http://schemas.openxmlformats.org/officeDocument/2006/customXml" ds:itemID="{84D598B2-2FC8-4D00-BD0F-B5DDD6C708C9}">
+<ds:datastoreItem xmlns:ds="http://schemas.openxmlformats.org/officeDocument/2006/customXml" ds:itemID="{2B9FFE38-280B-4816-910B-573479EDA3DB}">
   <ds:schemaRefs>
     <ds:schemaRef ds:uri="http://schemas.openxmlformats.org/officeDocument/2006/bibliography"/>
   </ds:schemaRefs>

</xml_diff>